<commit_message>
Update Task B pdf
</commit_message>
<xml_diff>
--- a/OTOT_Task_B/A0204750N_B.docx
+++ b/OTOT_Task_B/A0204750N_B.docx
@@ -43,10 +43,34 @@
         <w:t>(not inside the folder “frontend”!)</w:t>
       </w:r>
       <w:r>
-        <w:t xml:space="preserve"> with my package.json and</w:t>
-      </w:r>
-      <w:r>
-        <w:t xml:space="preserve"> run “npm install”, to install all the needed node module dependencies. Next, once you are done installing, run “npm run </w:t>
+        <w:t xml:space="preserve"> with my </w:t>
+      </w:r>
+      <w:proofErr w:type="spellStart"/>
+      <w:r>
+        <w:t>package.json</w:t>
+      </w:r>
+      <w:proofErr w:type="spellEnd"/>
+      <w:r>
+        <w:t xml:space="preserve"> and</w:t>
+      </w:r>
+      <w:r>
+        <w:t xml:space="preserve"> run “</w:t>
+      </w:r>
+      <w:proofErr w:type="spellStart"/>
+      <w:r>
+        <w:t>npm</w:t>
+      </w:r>
+      <w:proofErr w:type="spellEnd"/>
+      <w:r>
+        <w:t xml:space="preserve"> install”, to install all the needed node module dependencies. Next, once you are done installing, run “</w:t>
+      </w:r>
+      <w:proofErr w:type="spellStart"/>
+      <w:r>
+        <w:t>npm</w:t>
+      </w:r>
+      <w:proofErr w:type="spellEnd"/>
+      <w:r>
+        <w:t xml:space="preserve"> run </w:t>
       </w:r>
       <w:r>
         <w:t>start</w:t>
@@ -55,8 +79,21 @@
         <w:t>”, this starts the API locally</w:t>
       </w:r>
       <w:r>
-        <w:t>, or you can run “npm run server” to start the server with nodemon</w:t>
-      </w:r>
+        <w:t>, or you can run “</w:t>
+      </w:r>
+      <w:proofErr w:type="spellStart"/>
+      <w:r>
+        <w:t>npm</w:t>
+      </w:r>
+      <w:proofErr w:type="spellEnd"/>
+      <w:r>
+        <w:t xml:space="preserve"> run server” to start the server with </w:t>
+      </w:r>
+      <w:proofErr w:type="spellStart"/>
+      <w:r>
+        <w:t>nodemon</w:t>
+      </w:r>
+      <w:proofErr w:type="spellEnd"/>
       <w:r>
         <w:t>.</w:t>
       </w:r>
@@ -547,8 +584,17 @@
           <w:b/>
           <w:bCs/>
         </w:rPr>
-        <w:t>Testing Edgecases</w:t>
-      </w:r>
+        <w:t xml:space="preserve">Testing </w:t>
+      </w:r>
+      <w:proofErr w:type="spellStart"/>
+      <w:r>
+        <w:rPr>
+          <w:b/>
+          <w:bCs/>
+        </w:rPr>
+        <w:t>Edgecases</w:t>
+      </w:r>
+      <w:proofErr w:type="spellEnd"/>
       <w:r>
         <w:rPr>
           <w:b/>
@@ -804,13 +850,7 @@
           <w:rPr>
             <w:rStyle w:val="Hyperlink"/>
           </w:rPr>
-          <w:t>https://cs3219taskb.herokuapp.com/api/tasks</w:t>
-        </w:r>
-        <w:r>
-          <w:rPr>
-            <w:rStyle w:val="Hyperlink"/>
-          </w:rPr>
-          <w:t>/</w:t>
+          <w:t>https://cs3219taskb.herokuapp.com/api/tasks/</w:t>
         </w:r>
       </w:hyperlink>
       <w:r>
@@ -823,7 +863,15 @@
         <w:t xml:space="preserve"> . However, you must send a json body as </w:t>
       </w:r>
       <w:r>
-        <w:t>an object containing “description” as the key and an edited value for it and the object you are trying to edit’s ID must be found in the URL where you replace “&lt;&lt;YourObjectID&gt;&gt;” with your object’s ID, to perform a successful PUT request to the API.</w:t>
+        <w:t>an object containing “description” as the key and an edited value for it and the object you are trying to edit’s ID must be found in the URL where you replace “&lt;&lt;</w:t>
+      </w:r>
+      <w:proofErr w:type="spellStart"/>
+      <w:r>
+        <w:t>YourObjectID</w:t>
+      </w:r>
+      <w:proofErr w:type="spellEnd"/>
+      <w:r>
+        <w:t>&gt;&gt;” with your object’s ID, to perform a successful PUT request to the API.</w:t>
       </w:r>
       <w:r>
         <w:br/>
@@ -834,20 +882,22 @@
           <w:rPr>
             <w:rStyle w:val="Hyperlink"/>
           </w:rPr>
-          <w:t>https://cs3219taskb.herokuapp.com/api/tasks</w:t>
-        </w:r>
-        <w:r>
-          <w:rPr>
-            <w:rStyle w:val="Hyperlink"/>
-          </w:rPr>
-          <w:t>/</w:t>
+          <w:t>https://cs3219taskb.herokuapp.com/api/tasks/</w:t>
         </w:r>
       </w:hyperlink>
       <w:r>
         <w:t>&lt;&lt;YourObjectID</w:t>
       </w:r>
       <w:r>
-        <w:t>&gt;&gt; . However, you must have the object ID you are trying to delete in the URL, where you replace the object ID you are trying to delete with “&lt;&lt;YourObjectID&gt;&gt;”, to perform a successful DELETE request to the API.</w:t>
+        <w:t>&gt;&gt; . However, you must have the object ID you are trying to delete in the URL, where you replace the object ID you are trying to delete with “&lt;&lt;</w:t>
+      </w:r>
+      <w:proofErr w:type="spellStart"/>
+      <w:r>
+        <w:t>YourObjectID</w:t>
+      </w:r>
+      <w:proofErr w:type="spellEnd"/>
+      <w:r>
+        <w:t>&gt;&gt;”, to perform a successful DELETE request to the API.</w:t>
       </w:r>
     </w:p>
     <w:p>
@@ -864,19 +914,26 @@
         <w:t xml:space="preserve">download a copy of my repository to your local machine. Next, change directory </w:t>
       </w:r>
       <w:r>
-        <w:t xml:space="preserve">into the root folder(not inside the folder “frontend”!) </w:t>
-      </w:r>
-      <w:r>
-        <w:t xml:space="preserve">with my </w:t>
-      </w:r>
-      <w:r>
-        <w:t xml:space="preserve">package.json and </w:t>
-      </w:r>
-      <w:r>
-        <w:t>n</w:t>
-      </w:r>
-      <w:r>
-        <w:t>ext, run “npm install”, if you haven’t install</w:t>
+        <w:t xml:space="preserve">into the root folder(not inside the folder “frontend”!) with my </w:t>
+      </w:r>
+      <w:proofErr w:type="spellStart"/>
+      <w:r>
+        <w:t>package.json</w:t>
+      </w:r>
+      <w:proofErr w:type="spellEnd"/>
+      <w:r>
+        <w:t xml:space="preserve"> and n</w:t>
+      </w:r>
+      <w:r>
+        <w:t>ext, run “</w:t>
+      </w:r>
+      <w:proofErr w:type="spellStart"/>
+      <w:r>
+        <w:t>npm</w:t>
+      </w:r>
+      <w:proofErr w:type="spellEnd"/>
+      <w:r>
+        <w:t xml:space="preserve"> install”, if you haven’t install</w:t>
       </w:r>
       <w:r>
         <w:t>ed</w:t>
@@ -885,10 +942,38 @@
         <w:t xml:space="preserve"> the required node modules.</w:t>
       </w:r>
       <w:r>
-        <w:t xml:space="preserve"> Once done, run “npm run test”, to run the tests locally. Hypothetically speaking, after a few seconds, you should be able to see the test’s output. However, you do not have my .env file which contains my MONGO_URI environment variable as it is private and not supposed to be shared. Thus, you will see an error message.</w:t>
-      </w:r>
-      <w:r>
-        <w:br/>
+        <w:t xml:space="preserve"> Once done, run “</w:t>
+      </w:r>
+      <w:proofErr w:type="spellStart"/>
+      <w:r>
+        <w:t>npm</w:t>
+      </w:r>
+      <w:proofErr w:type="spellEnd"/>
+      <w:r>
+        <w:t xml:space="preserve"> run test”, to run the tests locally. Hypothetically speaking, after a few seconds, you should be able to see the test’s output. However, you do not have </w:t>
+      </w:r>
+      <w:proofErr w:type="gramStart"/>
+      <w:r>
+        <w:t>my</w:t>
+      </w:r>
+      <w:proofErr w:type="gramEnd"/>
+      <w:r>
+        <w:t xml:space="preserve"> .env file which contains my MONGO_URI environment variable as it is private and not supposed to be shared. Thus, you will see an error message.</w:t>
+      </w:r>
+    </w:p>
+    <w:p>
+      <w:r>
+        <w:t xml:space="preserve">In my repository, it has the </w:t>
+      </w:r>
+      <w:proofErr w:type="spellStart"/>
+      <w:r>
+        <w:t>travis.yml</w:t>
+      </w:r>
+      <w:proofErr w:type="spellEnd"/>
+      <w:r>
+        <w:t xml:space="preserve"> configurations to help with continuous integrations in helping to run and check the test cases. </w:t>
+      </w:r>
+      <w:r>
         <w:t>To run our tests via travis, one way we could do is to push any changes of the repository to the GitHub repository and travis would automatically build and test for our backend application.</w:t>
       </w:r>
       <w:r>
@@ -908,7 +993,23 @@
     </w:p>
     <w:p>
       <w:r>
-        <w:t>1civ. To set up the frontend, change directory into the folder, “frontend”. Next, run “npm install” to install all the needed node module dependencies. Next, once you are done installing, run “npm run serve” to start up our frontend locally</w:t>
+        <w:t>1civ. To set up the frontend, change directory into the folder, “frontend”. Next, run “</w:t>
+      </w:r>
+      <w:proofErr w:type="spellStart"/>
+      <w:r>
+        <w:t>npm</w:t>
+      </w:r>
+      <w:proofErr w:type="spellEnd"/>
+      <w:r>
+        <w:t xml:space="preserve"> install” to install all the needed node module dependencies. Next, once you are done installing, run “</w:t>
+      </w:r>
+      <w:proofErr w:type="spellStart"/>
+      <w:r>
+        <w:t>npm</w:t>
+      </w:r>
+      <w:proofErr w:type="spellEnd"/>
+      <w:r>
+        <w:t xml:space="preserve"> run serve” to start up our frontend locally</w:t>
       </w:r>
       <w:r>
         <w:t>.</w:t>
@@ -997,7 +1098,6 @@
     <w:p/>
     <w:p>
       <w:r>
-        <w:lastRenderedPageBreak/>
         <w:t>Starting the local frontend server’s output</w:t>
       </w:r>
     </w:p>
@@ -1515,6 +1615,7 @@
   <w:style w:type="character" w:default="1" w:styleId="DefaultParagraphFont">
     <w:name w:val="Default Paragraph Font"/>
     <w:uiPriority w:val="1"/>
+    <w:semiHidden/>
     <w:unhideWhenUsed/>
   </w:style>
   <w:style w:type="table" w:default="1" w:styleId="TableNormal">

</xml_diff>